<commit_message>
In RMS mode, the three-phase VCCS injects only positive sequence current.
git-svn-id: https://svn.code.sf.net/p/electricdss/code@3081 d8739450-1e93-4ef4-a0af-c327d92816ff
</commit_message>
<xml_diff>
--- a/trunk/Doc/Voltage-Controlled-Current-Source.docx
+++ b/trunk/Doc/Voltage-Controlled-Current-Source.docx
@@ -298,27 +298,14 @@
       <w:r>
         <w:t xml:space="preserve">Figure </w:t>
       </w:r>
-      <w:r>
-        <w:fldChar w:fldCharType="begin"/>
-      </w:r>
-      <w:r>
-        <w:instrText xml:space="preserve"> SEQ Figure \* ARABIC </w:instrText>
-      </w:r>
-      <w:r>
-        <w:fldChar w:fldCharType="separate"/>
-      </w:r>
-      <w:r>
-        <w:rPr>
-          <w:noProof/>
-        </w:rPr>
-        <w:t>1</w:t>
-      </w:r>
-      <w:r>
-        <w:rPr>
-          <w:noProof/>
-        </w:rPr>
-        <w:fldChar w:fldCharType="end"/>
-      </w:r>
+      <w:fldSimple w:instr=" SEQ Figure \* ARABIC ">
+        <w:r>
+          <w:rPr>
+            <w:noProof/>
+          </w:rPr>
+          <w:t>1</w:t>
+        </w:r>
+      </w:fldSimple>
       <w:bookmarkEnd w:id="0"/>
       <w:r>
         <w:t>: Interface between HW and OpenDSS solution variables</w:t>
@@ -1470,14 +1457,30 @@
       <w:r>
         <w:t xml:space="preserve">Figure </w:t>
       </w:r>
-      <w:fldSimple w:instr=" SEQ Figure \* ARABIC ">
-        <w:r>
-          <w:rPr>
-            <w:noProof/>
-          </w:rPr>
-          <w:t>2</w:t>
-        </w:r>
-      </w:fldSimple>
+      <w:r>
+        <w:fldChar w:fldCharType="begin"/>
+      </w:r>
+      <w:r>
+        <w:instrText xml:space="preserve"> SEQ Figure \* AR</w:instrText>
+      </w:r>
+      <w:r>
+        <w:instrText xml:space="preserve">ABIC </w:instrText>
+      </w:r>
+      <w:r>
+        <w:fldChar w:fldCharType="separate"/>
+      </w:r>
+      <w:r>
+        <w:rPr>
+          <w:noProof/>
+        </w:rPr>
+        <w:t>2</w:t>
+      </w:r>
+      <w:r>
+        <w:rPr>
+          <w:noProof/>
+        </w:rPr>
+        <w:fldChar w:fldCharType="end"/>
+      </w:r>
       <w:bookmarkEnd w:id="1"/>
       <w:r>
         <w:t xml:space="preserve">: Phasor-mode </w:t>
@@ -1600,27 +1603,14 @@
       <w:r>
         <w:t xml:space="preserve">Figure </w:t>
       </w:r>
-      <w:r>
-        <w:fldChar w:fldCharType="begin"/>
-      </w:r>
-      <w:r>
-        <w:instrText xml:space="preserve"> SEQ Figure \* ARABIC </w:instrText>
-      </w:r>
-      <w:r>
-        <w:fldChar w:fldCharType="separate"/>
-      </w:r>
-      <w:r>
-        <w:rPr>
-          <w:noProof/>
-        </w:rPr>
-        <w:t>3</w:t>
-      </w:r>
-      <w:r>
-        <w:rPr>
-          <w:noProof/>
-        </w:rPr>
-        <w:fldChar w:fldCharType="end"/>
-      </w:r>
+      <w:fldSimple w:instr=" SEQ Figure \* ARABIC ">
+        <w:r>
+          <w:rPr>
+            <w:noProof/>
+          </w:rPr>
+          <w:t>3</w:t>
+        </w:r>
+      </w:fldSimple>
       <w:bookmarkEnd w:id="2"/>
       <w:r>
         <w:t>: Phase-mode 3-phase VCCS voltages and currents (left) and apparent powers (right).</w:t>
@@ -1754,7 +1744,7 @@
           <v:shape id="_x0000_i1025" type="#_x0000_t75" style="width:121.15pt;height:31.15pt" o:ole="">
             <v:imagedata r:id="rId15" o:title=""/>
           </v:shape>
-          <o:OLEObject Type="Embed" ProgID="Equation.DSMT4" ShapeID="_x0000_i1025" DrawAspect="Content" ObjectID="_1675087299" r:id="rId16"/>
+          <o:OLEObject Type="Embed" ProgID="Equation.DSMT4" ShapeID="_x0000_i1025" DrawAspect="Content" ObjectID="_1675884720" r:id="rId16"/>
         </w:object>
       </w:r>
       <w:r>
@@ -1768,7 +1758,7 @@
           <v:shape id="_x0000_i1026" type="#_x0000_t75" style="width:124.9pt;height:33pt" o:ole="">
             <v:imagedata r:id="rId17" o:title=""/>
           </v:shape>
-          <o:OLEObject Type="Embed" ProgID="Equation.DSMT4" ShapeID="_x0000_i1026" DrawAspect="Content" ObjectID="_1675087300" r:id="rId18"/>
+          <o:OLEObject Type="Embed" ProgID="Equation.DSMT4" ShapeID="_x0000_i1026" DrawAspect="Content" ObjectID="_1675884721" r:id="rId18"/>
         </w:object>
       </w:r>
       <w:r>
@@ -3299,30 +3289,14 @@
       <w:r>
         <w:t xml:space="preserve">Figure </w:t>
       </w:r>
-      <w:r>
-        <w:fldChar w:fldCharType="begin"/>
-      </w:r>
-      <w:r>
-        <w:instrText xml:space="preserve"> SEQ Figure \* A</w:instrText>
-      </w:r>
-      <w:r>
-        <w:instrText xml:space="preserve">RABIC </w:instrText>
-      </w:r>
-      <w:r>
-        <w:fldChar w:fldCharType="separate"/>
-      </w:r>
-      <w:r>
-        <w:rPr>
-          <w:noProof/>
-        </w:rPr>
-        <w:t>4</w:t>
-      </w:r>
-      <w:r>
-        <w:rPr>
-          <w:noProof/>
-        </w:rPr>
-        <w:fldChar w:fldCharType="end"/>
-      </w:r>
+      <w:fldSimple w:instr=" SEQ Figure \* ARABIC ">
+        <w:r>
+          <w:rPr>
+            <w:noProof/>
+          </w:rPr>
+          <w:t>4</w:t>
+        </w:r>
+      </w:fldSimple>
       <w:bookmarkEnd w:id="3"/>
       <w:r>
         <w:t>: Sample 10-point nonlinear blocks BP1 and BP2</w:t>
@@ -3608,27 +3582,14 @@
       <w:r>
         <w:t xml:space="preserve">Figure </w:t>
       </w:r>
-      <w:r>
-        <w:fldChar w:fldCharType="begin"/>
-      </w:r>
-      <w:r>
-        <w:instrText xml:space="preserve"> SEQ Figure \* ARABIC </w:instrText>
-      </w:r>
-      <w:r>
-        <w:fldChar w:fldCharType="separate"/>
-      </w:r>
-      <w:r>
-        <w:rPr>
-          <w:noProof/>
-        </w:rPr>
-        <w:t>5</w:t>
-      </w:r>
-      <w:r>
-        <w:rPr>
-          <w:noProof/>
-        </w:rPr>
-        <w:fldChar w:fldCharType="end"/>
-      </w:r>
+      <w:fldSimple w:instr=" SEQ Figure \* ARABIC ">
+        <w:r>
+          <w:rPr>
+            <w:noProof/>
+          </w:rPr>
+          <w:t>5</w:t>
+        </w:r>
+      </w:fldSimple>
       <w:bookmarkEnd w:id="4"/>
       <w:r>
         <w:t xml:space="preserve">: Current waveform, RMS and peak state variables </w:t>
@@ -3745,27 +3706,14 @@
       <w:r>
         <w:t xml:space="preserve">Figure </w:t>
       </w:r>
-      <w:r>
-        <w:fldChar w:fldCharType="begin"/>
-      </w:r>
-      <w:r>
-        <w:instrText xml:space="preserve"> SEQ Figure \* ARABIC </w:instrText>
-      </w:r>
-      <w:r>
-        <w:fldChar w:fldCharType="separate"/>
-      </w:r>
-      <w:r>
-        <w:rPr>
-          <w:noProof/>
-        </w:rPr>
-        <w:t>6</w:t>
-      </w:r>
-      <w:r>
-        <w:rPr>
-          <w:noProof/>
-        </w:rPr>
-        <w:fldChar w:fldCharType="end"/>
-      </w:r>
+      <w:fldSimple w:instr=" SEQ Figure \* ARABIC ">
+        <w:r>
+          <w:rPr>
+            <w:noProof/>
+          </w:rPr>
+          <w:t>6</w:t>
+        </w:r>
+      </w:fldSimple>
       <w:bookmarkEnd w:id="5"/>
       <w:r>
         <w:t xml:space="preserve">: Current waveform, RMS and peak state variables </w:t>
@@ -4076,27 +4024,14 @@
       <w:r>
         <w:t xml:space="preserve">Figure </w:t>
       </w:r>
-      <w:r>
-        <w:fldChar w:fldCharType="begin"/>
-      </w:r>
-      <w:r>
-        <w:instrText xml:space="preserve"> SEQ Figure \* ARABIC </w:instrText>
-      </w:r>
-      <w:r>
-        <w:fldChar w:fldCharType="separate"/>
-      </w:r>
-      <w:r>
-        <w:rPr>
-          <w:noProof/>
-        </w:rPr>
-        <w:t>7</w:t>
-      </w:r>
-      <w:r>
-        <w:rPr>
-          <w:noProof/>
-        </w:rPr>
-        <w:fldChar w:fldCharType="end"/>
-      </w:r>
+      <w:fldSimple w:instr=" SEQ Figure \* ARABIC ">
+        <w:r>
+          <w:rPr>
+            <w:noProof/>
+          </w:rPr>
+          <w:t>7</w:t>
+        </w:r>
+      </w:fldSimple>
       <w:bookmarkEnd w:id="6"/>
       <w:r>
         <w:t xml:space="preserve">: </w:t>
@@ -4219,14 +4154,27 @@
       <w:r>
         <w:t xml:space="preserve"> </w:t>
       </w:r>
-      <w:fldSimple w:instr=" SEQ Figure \* ARABIC ">
-        <w:r>
-          <w:rPr>
-            <w:noProof/>
-          </w:rPr>
-          <w:t>8</w:t>
-        </w:r>
-      </w:fldSimple>
+      <w:r>
+        <w:fldChar w:fldCharType="begin"/>
+      </w:r>
+      <w:r>
+        <w:instrText xml:space="preserve"> SEQ Figure \* ARABIC </w:instrText>
+      </w:r>
+      <w:r>
+        <w:fldChar w:fldCharType="separate"/>
+      </w:r>
+      <w:r>
+        <w:rPr>
+          <w:noProof/>
+        </w:rPr>
+        <w:t>8</w:t>
+      </w:r>
+      <w:r>
+        <w:rPr>
+          <w:noProof/>
+        </w:rPr>
+        <w:fldChar w:fldCharType="end"/>
+      </w:r>
       <w:bookmarkEnd w:id="7"/>
       <w:r>
         <w:t xml:space="preserve">: Microinverter voltage state variables (left) and </w:t>
@@ -7782,27 +7730,14 @@
       <w:r>
         <w:t xml:space="preserve">Figure </w:t>
       </w:r>
-      <w:r>
-        <w:fldChar w:fldCharType="begin"/>
-      </w:r>
-      <w:r>
-        <w:instrText xml:space="preserve"> SEQ Figure \* ARABIC </w:instrText>
-      </w:r>
-      <w:r>
-        <w:fldChar w:fldCharType="separate"/>
-      </w:r>
-      <w:r>
-        <w:rPr>
-          <w:noProof/>
-        </w:rPr>
-        <w:t>9</w:t>
-      </w:r>
-      <w:r>
-        <w:rPr>
-          <w:noProof/>
-        </w:rPr>
-        <w:fldChar w:fldCharType="end"/>
-      </w:r>
+      <w:fldSimple w:instr=" SEQ Figure \* ARABIC ">
+        <w:r>
+          <w:rPr>
+            <w:noProof/>
+          </w:rPr>
+          <w:t>9</w:t>
+        </w:r>
+      </w:fldSimple>
       <w:bookmarkEnd w:id="8"/>
       <w:r>
         <w:t xml:space="preserve">: IEEE test feeder for DG protection analysis </w:t>
@@ -8633,27 +8568,14 @@
       <w:r>
         <w:t xml:space="preserve">Figure </w:t>
       </w:r>
-      <w:r>
-        <w:fldChar w:fldCharType="begin"/>
-      </w:r>
-      <w:r>
-        <w:instrText xml:space="preserve"> SEQ Figure \* ARABIC </w:instrText>
-      </w:r>
-      <w:r>
-        <w:fldChar w:fldCharType="separate"/>
-      </w:r>
-      <w:r>
-        <w:rPr>
-          <w:noProof/>
-        </w:rPr>
-        <w:t>10</w:t>
-      </w:r>
-      <w:r>
-        <w:rPr>
-          <w:noProof/>
-        </w:rPr>
-        <w:fldChar w:fldCharType="end"/>
-      </w:r>
+      <w:fldSimple w:instr=" SEQ Figure \* ARABIC ">
+        <w:r>
+          <w:rPr>
+            <w:noProof/>
+          </w:rPr>
+          <w:t>10</w:t>
+        </w:r>
+      </w:fldSimple>
       <w:bookmarkEnd w:id="10"/>
       <w:r>
         <w:t xml:space="preserve">: </w:t>
@@ -8775,27 +8697,14 @@
       <w:r>
         <w:t xml:space="preserve">Figure </w:t>
       </w:r>
-      <w:r>
-        <w:fldChar w:fldCharType="begin"/>
-      </w:r>
-      <w:r>
-        <w:instrText xml:space="preserve"> SEQ Figure \* ARABIC </w:instrText>
-      </w:r>
-      <w:r>
-        <w:fldChar w:fldCharType="separate"/>
-      </w:r>
-      <w:r>
-        <w:rPr>
-          <w:noProof/>
-        </w:rPr>
-        <w:t>11</w:t>
-      </w:r>
-      <w:r>
-        <w:rPr>
-          <w:noProof/>
-        </w:rPr>
-        <w:fldChar w:fldCharType="end"/>
-      </w:r>
+      <w:fldSimple w:instr=" SEQ Figure \* ARABIC ">
+        <w:r>
+          <w:rPr>
+            <w:noProof/>
+          </w:rPr>
+          <w:t>11</w:t>
+        </w:r>
+      </w:fldSimple>
       <w:bookmarkEnd w:id="11"/>
       <w:r>
         <w:t>:</w:t>
@@ -8812,179 +8721,265 @@
     </w:p>
     <w:p>
       <w:r>
-        <w:t>The same case can be run with a PLL model of the inverter:</w:t>
-      </w:r>
-    </w:p>
-    <w:p>
-      <w:pPr>
-        <w:spacing w:after="0"/>
-        <w:rPr>
-          <w:rFonts w:ascii="Courier New" w:hAnsi="Courier New" w:cs="Courier New"/>
-          <w:sz w:val="18"/>
-          <w:szCs w:val="18"/>
-        </w:rPr>
-      </w:pPr>
-      <w:r>
-        <w:rPr>
-          <w:rFonts w:ascii="Courier New" w:hAnsi="Courier New" w:cs="Courier New"/>
-          <w:sz w:val="18"/>
-          <w:szCs w:val="18"/>
-        </w:rPr>
-        <w:lastRenderedPageBreak/>
-        <w:t>New XYcurve.z_pll npts=3</w:t>
-      </w:r>
-    </w:p>
-    <w:p>
-      <w:pPr>
-        <w:spacing w:after="0"/>
-        <w:rPr>
-          <w:rFonts w:ascii="Courier New" w:hAnsi="Courier New" w:cs="Courier New"/>
-          <w:sz w:val="18"/>
-          <w:szCs w:val="18"/>
-        </w:rPr>
-      </w:pPr>
-      <w:r>
-        <w:rPr>
-          <w:rFonts w:ascii="Courier New" w:hAnsi="Courier New" w:cs="Courier New"/>
-          <w:sz w:val="18"/>
-          <w:szCs w:val="18"/>
-        </w:rPr>
-        <w:t>~ xarray=[ 1.0000 -1.9852  0.9853] // denominator</w:t>
-      </w:r>
-    </w:p>
-    <w:p>
-      <w:pPr>
-        <w:spacing w:after="0"/>
-        <w:rPr>
-          <w:rFonts w:ascii="Courier New" w:hAnsi="Courier New" w:cs="Courier New"/>
-          <w:sz w:val="18"/>
-          <w:szCs w:val="18"/>
-        </w:rPr>
-      </w:pPr>
-      <w:r>
-        <w:rPr>
-          <w:rFonts w:ascii="Courier New" w:hAnsi="Courier New" w:cs="Courier New"/>
-          <w:sz w:val="18"/>
-          <w:szCs w:val="18"/>
-        </w:rPr>
-        <w:t>~ yarray=[ 0.0000  0.0148 -0.0147] // numerator</w:t>
-      </w:r>
-    </w:p>
-    <w:p>
-      <w:pPr>
-        <w:spacing w:after="0"/>
-        <w:rPr>
-          <w:rFonts w:ascii="Courier New" w:hAnsi="Courier New" w:cs="Courier New"/>
-          <w:sz w:val="18"/>
-          <w:szCs w:val="18"/>
-        </w:rPr>
-      </w:pPr>
-      <w:r>
-        <w:rPr>
-          <w:rFonts w:ascii="Courier New" w:hAnsi="Courier New" w:cs="Courier New"/>
-          <w:sz w:val="18"/>
-          <w:szCs w:val="18"/>
-        </w:rPr>
-        <w:t xml:space="preserve">New vccs.pv Phases=3 Bus1=Bg Prated=1700e3 Vrated=360 Ppct=100 </w:t>
-      </w:r>
-    </w:p>
-    <w:p>
-      <w:pPr>
-        <w:spacing w:after="0"/>
-        <w:rPr>
-          <w:rFonts w:ascii="Courier New" w:hAnsi="Courier New" w:cs="Courier New"/>
-          <w:sz w:val="18"/>
-          <w:szCs w:val="18"/>
-        </w:rPr>
-      </w:pPr>
-      <w:r>
-        <w:rPr>
-          <w:rFonts w:ascii="Courier New" w:hAnsi="Courier New" w:cs="Courier New"/>
-          <w:sz w:val="18"/>
-          <w:szCs w:val="18"/>
-        </w:rPr>
-        <w:t>~ filter='z_pll' fsample=10000 rmsmode=true imaxpu=1.15</w:t>
-      </w:r>
-    </w:p>
-    <w:p>
-      <w:pPr>
-        <w:spacing w:after="0"/>
-        <w:rPr>
-          <w:rFonts w:ascii="Courier New" w:hAnsi="Courier New" w:cs="Courier New"/>
-          <w:sz w:val="18"/>
-          <w:szCs w:val="18"/>
-        </w:rPr>
-      </w:pPr>
-      <w:r>
-        <w:rPr>
-          <w:rFonts w:ascii="Courier New" w:hAnsi="Courier New" w:cs="Courier New"/>
-          <w:sz w:val="18"/>
-          <w:szCs w:val="18"/>
-        </w:rPr>
-        <w:t>~ vrmstau=0.01 irmstau=0.05</w:t>
-      </w:r>
-    </w:p>
-    <w:p>
-      <w:pPr>
-        <w:spacing w:before="120"/>
-      </w:pPr>
-      <w:r>
-        <w:t xml:space="preserve">Results are shown in </w:t>
-      </w:r>
-      <w:r>
-        <w:fldChar w:fldCharType="begin"/>
-      </w:r>
-      <w:r>
-        <w:instrText xml:space="preserve"> REF _Ref64453187 \h </w:instrText>
-      </w:r>
-      <w:r>
-        <w:fldChar w:fldCharType="separate"/>
-      </w:r>
-      <w:r>
-        <w:t xml:space="preserve">Figure </w:t>
-      </w:r>
-      <w:r>
-        <w:rPr>
-          <w:noProof/>
-        </w:rPr>
-        <w:t>12</w:t>
-      </w:r>
-      <w:r>
-        <w:fldChar w:fldCharType="end"/>
-      </w:r>
-      <w:r>
-        <w:t>. During the first 0.2 seconds, the PLL reduces the current in order to produce rated power at the 1.07 per-unit pre-fault terminal voltage. After the fault, the PV inverter contributes up to 1.15 per-unit current on each phase through the interconnection transformer. Some oscillations appear on the post-fault voltages. Addition of load might dampen those oscillations.</w:t>
-      </w:r>
-      <w:r>
-        <w:t xml:space="preserve"> A relay can be added to </w:t>
-      </w:r>
-      <w:r>
-        <w:rPr>
+        <w:t xml:space="preserve">The same case can be run with a </w:t>
+      </w:r>
+      <w:r>
+        <w:t xml:space="preserve">three-phase </w:t>
+      </w:r>
+      <w:r>
+        <w:t>PLL model of the inverter</w:t>
+      </w:r>
+      <w:r>
+        <w:t xml:space="preserve">. In the next segment of </w:t>
+      </w:r>
+      <w:r>
+        <w:rPr>
+          <w:b/>
+          <w:bCs/>
           <w:i/>
           <w:iCs/>
         </w:rPr>
-        <w:t>vccs.pv</w:t>
-      </w:r>
-      <w:r>
-        <w:t xml:space="preserve"> that will cease-to-energize, i.e., shut off current injection, when it trips.</w:t>
-      </w:r>
-    </w:p>
-    <w:p>
-      <w:pPr>
-        <w:spacing w:after="0"/>
+        <w:t>DG_Prot_Fdr.dss</w:t>
+      </w:r>
+      <w:r>
+        <w:t xml:space="preserve">, a voltage relay has been added to shut off the inverter when the undervoltage or </w:t>
+      </w:r>
+      <w:r>
+        <w:lastRenderedPageBreak/>
+        <w:t xml:space="preserve">overvoltage trip levels from IEEE 1547-2008 have been exceeded. In </w:t>
+      </w:r>
+      <w:r>
+        <w:rPr>
+          <w:b/>
+          <w:bCs/>
+          <w:i/>
+          <w:iCs/>
+        </w:rPr>
+        <w:t>rmsmode</w:t>
+      </w:r>
+      <w:r>
+        <w:t>, the VCCS injects only positive-sequence current, which contributes to stability of the simulation.</w:t>
+      </w:r>
+    </w:p>
+    <w:p>
+      <w:pPr>
+        <w:spacing w:after="0"/>
+        <w:rPr>
+          <w:rFonts w:ascii="Courier New" w:hAnsi="Courier New" w:cs="Courier New"/>
+          <w:sz w:val="18"/>
+          <w:szCs w:val="18"/>
+        </w:rPr>
+      </w:pPr>
+      <w:r>
+        <w:rPr>
+          <w:rFonts w:ascii="Courier New" w:hAnsi="Courier New" w:cs="Courier New"/>
+          <w:sz w:val="18"/>
+          <w:szCs w:val="18"/>
+        </w:rPr>
+        <w:t>New XYcurve.z_pll npts=3</w:t>
+      </w:r>
+    </w:p>
+    <w:p>
+      <w:pPr>
+        <w:spacing w:after="0"/>
+        <w:rPr>
+          <w:rFonts w:ascii="Courier New" w:hAnsi="Courier New" w:cs="Courier New"/>
+          <w:sz w:val="18"/>
+          <w:szCs w:val="18"/>
+        </w:rPr>
+      </w:pPr>
+      <w:r>
+        <w:rPr>
+          <w:rFonts w:ascii="Courier New" w:hAnsi="Courier New" w:cs="Courier New"/>
+          <w:sz w:val="18"/>
+          <w:szCs w:val="18"/>
+        </w:rPr>
+        <w:t>~ xarray=[ 1.0000 -1.9852  0.9853] // denominator</w:t>
+      </w:r>
+    </w:p>
+    <w:p>
+      <w:pPr>
+        <w:spacing w:after="0"/>
+        <w:rPr>
+          <w:rFonts w:ascii="Courier New" w:hAnsi="Courier New" w:cs="Courier New"/>
+          <w:sz w:val="18"/>
+          <w:szCs w:val="18"/>
+        </w:rPr>
+      </w:pPr>
+      <w:r>
+        <w:rPr>
+          <w:rFonts w:ascii="Courier New" w:hAnsi="Courier New" w:cs="Courier New"/>
+          <w:sz w:val="18"/>
+          <w:szCs w:val="18"/>
+        </w:rPr>
+        <w:t>~ yarray=[ 0.0000  0.0148 -0.0147] // numerator</w:t>
+      </w:r>
+    </w:p>
+    <w:p>
+      <w:pPr>
+        <w:spacing w:after="0"/>
+        <w:rPr>
+          <w:rFonts w:ascii="Courier New" w:hAnsi="Courier New" w:cs="Courier New"/>
+          <w:sz w:val="18"/>
+          <w:szCs w:val="18"/>
+        </w:rPr>
+      </w:pPr>
+      <w:r>
+        <w:rPr>
+          <w:rFonts w:ascii="Courier New" w:hAnsi="Courier New" w:cs="Courier New"/>
+          <w:sz w:val="18"/>
+          <w:szCs w:val="18"/>
+        </w:rPr>
+        <w:t xml:space="preserve">New vccs.pv Phases=3 Bus1=Bg Prated=1700e3 Vrated=360 Ppct=100 </w:t>
+      </w:r>
+    </w:p>
+    <w:p>
+      <w:pPr>
+        <w:spacing w:after="0"/>
+        <w:rPr>
+          <w:rFonts w:ascii="Courier New" w:hAnsi="Courier New" w:cs="Courier New"/>
+          <w:sz w:val="18"/>
+          <w:szCs w:val="18"/>
+        </w:rPr>
+      </w:pPr>
+      <w:r>
+        <w:rPr>
+          <w:rFonts w:ascii="Courier New" w:hAnsi="Courier New" w:cs="Courier New"/>
+          <w:sz w:val="18"/>
+          <w:szCs w:val="18"/>
+        </w:rPr>
+        <w:t>~ filter='z_pll' fsample=10000 rmsmode=true imaxpu=1.15</w:t>
+      </w:r>
+    </w:p>
+    <w:p>
+      <w:pPr>
+        <w:spacing w:after="0"/>
+        <w:rPr>
+          <w:rFonts w:ascii="Courier New" w:hAnsi="Courier New" w:cs="Courier New"/>
+          <w:sz w:val="18"/>
+          <w:szCs w:val="18"/>
+        </w:rPr>
+      </w:pPr>
+      <w:r>
+        <w:rPr>
+          <w:rFonts w:ascii="Courier New" w:hAnsi="Courier New" w:cs="Courier New"/>
+          <w:sz w:val="18"/>
+          <w:szCs w:val="18"/>
+        </w:rPr>
+        <w:t>~ vrmstau=0.01 irmstau=0.05</w:t>
+      </w:r>
+    </w:p>
+    <w:p>
+      <w:pPr>
+        <w:spacing w:after="0"/>
+        <w:rPr>
+          <w:rFonts w:ascii="Courier New" w:hAnsi="Courier New" w:cs="Courier New"/>
+          <w:sz w:val="18"/>
+          <w:szCs w:val="18"/>
+        </w:rPr>
+      </w:pPr>
+      <w:r>
+        <w:rPr>
+          <w:rFonts w:ascii="Courier New" w:hAnsi="Courier New" w:cs="Courier New"/>
+          <w:sz w:val="18"/>
+          <w:szCs w:val="18"/>
+        </w:rPr>
+        <w:t>new Relay.LV monitoredobj=vccs.pv type=voltage kvbase=0.36 switchedobj=vccs.pv</w:t>
+      </w:r>
+    </w:p>
+    <w:p>
+      <w:pPr>
+        <w:spacing w:after="0"/>
+        <w:rPr>
+          <w:rFonts w:ascii="Courier New" w:hAnsi="Courier New" w:cs="Courier New"/>
+          <w:sz w:val="18"/>
+          <w:szCs w:val="18"/>
+        </w:rPr>
+      </w:pPr>
+      <w:r>
+        <w:rPr>
+          <w:rFonts w:ascii="Courier New" w:hAnsi="Courier New" w:cs="Courier New"/>
+          <w:sz w:val="18"/>
+          <w:szCs w:val="18"/>
+        </w:rPr>
+        <w:t>~ overvoltcurve=ov1547 undervoltcurve=uv1547 shots=1 delay=0.0</w:t>
+      </w:r>
+    </w:p>
+    <w:p>
+      <w:pPr>
+        <w:spacing w:before="120"/>
+      </w:pPr>
+      <w:r>
+        <w:t xml:space="preserve">Results are shown in </w:t>
+      </w:r>
+      <w:r>
+        <w:fldChar w:fldCharType="begin"/>
+      </w:r>
+      <w:r>
+        <w:instrText xml:space="preserve"> REF _Ref64453187 \h </w:instrText>
+      </w:r>
+      <w:r>
+        <w:fldChar w:fldCharType="separate"/>
+      </w:r>
+      <w:r>
+        <w:t xml:space="preserve">Figure </w:t>
+      </w:r>
+      <w:r>
         <w:rPr>
           <w:noProof/>
         </w:rPr>
-      </w:pPr>
+        <w:t>12</w:t>
+      </w:r>
+      <w:r>
+        <w:fldChar w:fldCharType="end"/>
+      </w:r>
+      <w:r>
+        <w:t xml:space="preserve"> and </w:t>
+      </w:r>
+      <w:r>
+        <w:fldChar w:fldCharType="begin"/>
+      </w:r>
+      <w:r>
+        <w:instrText xml:space="preserve"> REF _Ref65271595 \h </w:instrText>
+      </w:r>
+      <w:r>
+        <w:fldChar w:fldCharType="separate"/>
+      </w:r>
+      <w:r>
+        <w:t xml:space="preserve">Figure </w:t>
+      </w:r>
       <w:r>
         <w:rPr>
           <w:noProof/>
         </w:rPr>
+        <w:t>13</w:t>
+      </w:r>
+      <w:r>
+        <w:fldChar w:fldCharType="end"/>
+      </w:r>
+      <w:r>
+        <w:t>. During the first 0.2 seconds, the PLL reduces the current to produce rated power at the 1.07 per-unit pre-fault terminal voltage. After the fault, the PV inverter contributes up to 1.15 per-unit current on each phase through the interconnection transformer.</w:t>
+      </w:r>
+      <w:r>
+        <w:t xml:space="preserve"> </w:t>
+      </w:r>
+    </w:p>
+    <w:p>
+      <w:pPr>
+        <w:spacing w:after="0"/>
+        <w:rPr>
+          <w:noProof/>
+        </w:rPr>
+      </w:pPr>
+      <w:r>
+        <w:rPr>
+          <w:noProof/>
+        </w:rPr>
         <w:drawing>
-          <wp:inline distT="0" distB="0" distL="0" distR="0" wp14:anchorId="51D10D0E" wp14:editId="79EA2A13">
-            <wp:extent cx="2926080" cy="2395728"/>
-            <wp:effectExtent l="0" t="0" r="7620" b="5080"/>
-            <wp:docPr id="25" name="Picture 25"/>
+          <wp:inline distT="0" distB="0" distL="0" distR="0" wp14:anchorId="18AC5F8C" wp14:editId="5E08CADA">
+            <wp:extent cx="2926080" cy="2523744"/>
+            <wp:effectExtent l="0" t="0" r="7620" b="0"/>
+            <wp:docPr id="5" name="Picture 5"/>
             <wp:cNvGraphicFramePr>
               <a:graphicFrameLocks xmlns:a="http://schemas.openxmlformats.org/drawingml/2006/main" noChangeAspect="1"/>
             </wp:cNvGraphicFramePr>
@@ -8995,27 +8990,20 @@
                     <pic:cNvPr id="1" name=""/>
                     <pic:cNvPicPr/>
                   </pic:nvPicPr>
-                  <pic:blipFill rotWithShape="1">
+                  <pic:blipFill>
                     <a:blip r:embed="rId34"/>
-                    <a:srcRect b="5174"/>
-                    <a:stretch/>
+                    <a:stretch>
+                      <a:fillRect/>
+                    </a:stretch>
                   </pic:blipFill>
-                  <pic:spPr bwMode="auto">
+                  <pic:spPr>
                     <a:xfrm>
                       <a:off x="0" y="0"/>
-                      <a:ext cx="2926080" cy="2395728"/>
+                      <a:ext cx="2926080" cy="2523744"/>
                     </a:xfrm>
                     <a:prstGeom prst="rect">
                       <a:avLst/>
                     </a:prstGeom>
-                    <a:ln>
-                      <a:noFill/>
-                    </a:ln>
-                    <a:extLst>
-                      <a:ext uri="{53640926-AAD7-44D8-BBD7-CCE9431645EC}">
-                        <a14:shadowObscured xmlns:a14="http://schemas.microsoft.com/office/drawing/2010/main"/>
-                      </a:ext>
-                    </a:extLst>
                   </pic:spPr>
                 </pic:pic>
               </a:graphicData>
@@ -9034,10 +9022,10 @@
           <w:noProof/>
         </w:rPr>
         <w:drawing>
-          <wp:inline distT="0" distB="0" distL="0" distR="0" wp14:anchorId="1785D15D" wp14:editId="275D1A48">
-            <wp:extent cx="2926080" cy="2386584"/>
+          <wp:inline distT="0" distB="0" distL="0" distR="0" wp14:anchorId="2A0EBDC8" wp14:editId="12935908">
+            <wp:extent cx="2926080" cy="2523744"/>
             <wp:effectExtent l="0" t="0" r="7620" b="0"/>
-            <wp:docPr id="26" name="Picture 26"/>
+            <wp:docPr id="11" name="Picture 11"/>
             <wp:cNvGraphicFramePr>
               <a:graphicFrameLocks xmlns:a="http://schemas.openxmlformats.org/drawingml/2006/main" noChangeAspect="1"/>
             </wp:cNvGraphicFramePr>
@@ -9048,27 +9036,20 @@
                     <pic:cNvPr id="1" name=""/>
                     <pic:cNvPicPr/>
                   </pic:nvPicPr>
-                  <pic:blipFill rotWithShape="1">
+                  <pic:blipFill>
                     <a:blip r:embed="rId35"/>
-                    <a:srcRect b="5264"/>
-                    <a:stretch/>
+                    <a:stretch>
+                      <a:fillRect/>
+                    </a:stretch>
                   </pic:blipFill>
-                  <pic:spPr bwMode="auto">
+                  <pic:spPr>
                     <a:xfrm>
                       <a:off x="0" y="0"/>
-                      <a:ext cx="2926080" cy="2386584"/>
+                      <a:ext cx="2926080" cy="2523744"/>
                     </a:xfrm>
                     <a:prstGeom prst="rect">
                       <a:avLst/>
                     </a:prstGeom>
-                    <a:ln>
-                      <a:noFill/>
-                    </a:ln>
-                    <a:extLst>
-                      <a:ext uri="{53640926-AAD7-44D8-BBD7-CCE9431645EC}">
-                        <a14:shadowObscured xmlns:a14="http://schemas.microsoft.com/office/drawing/2010/main"/>
-                      </a:ext>
-                    </a:extLst>
                   </pic:spPr>
                 </pic:pic>
               </a:graphicData>
@@ -9085,6 +9066,121 @@
       <w:r>
         <w:t xml:space="preserve">Figure </w:t>
       </w:r>
+      <w:fldSimple w:instr=" SEQ Figure \* ARABIC ">
+        <w:r>
+          <w:rPr>
+            <w:noProof/>
+          </w:rPr>
+          <w:t>12</w:t>
+        </w:r>
+      </w:fldSimple>
+      <w:bookmarkEnd w:id="12"/>
+      <w:r>
+        <w:t xml:space="preserve">: DG protection feeder fault with PLL model, p.u. state variables (left), </w:t>
+      </w:r>
+      <w:r>
+        <w:t>recloser B</w:t>
+      </w:r>
+      <w:r>
+        <w:t xml:space="preserve"> p.u. </w:t>
+      </w:r>
+      <w:r>
+        <w:t>voltages and</w:t>
+      </w:r>
+      <w:r>
+        <w:t xml:space="preserve"> currents (right).</w:t>
+      </w:r>
+    </w:p>
+    <w:p>
+      <w:r>
+        <w:rPr>
+          <w:noProof/>
+        </w:rPr>
+        <w:drawing>
+          <wp:inline distT="0" distB="0" distL="0" distR="0" wp14:anchorId="0F57C0DA" wp14:editId="358B73CA">
+            <wp:extent cx="2926080" cy="2523744"/>
+            <wp:effectExtent l="0" t="0" r="7620" b="0"/>
+            <wp:docPr id="6" name="Picture 6"/>
+            <wp:cNvGraphicFramePr>
+              <a:graphicFrameLocks xmlns:a="http://schemas.openxmlformats.org/drawingml/2006/main" noChangeAspect="1"/>
+            </wp:cNvGraphicFramePr>
+            <a:graphic xmlns:a="http://schemas.openxmlformats.org/drawingml/2006/main">
+              <a:graphicData uri="http://schemas.openxmlformats.org/drawingml/2006/picture">
+                <pic:pic xmlns:pic="http://schemas.openxmlformats.org/drawingml/2006/picture">
+                  <pic:nvPicPr>
+                    <pic:cNvPr id="1" name=""/>
+                    <pic:cNvPicPr/>
+                  </pic:nvPicPr>
+                  <pic:blipFill>
+                    <a:blip r:embed="rId36"/>
+                    <a:stretch>
+                      <a:fillRect/>
+                    </a:stretch>
+                  </pic:blipFill>
+                  <pic:spPr>
+                    <a:xfrm>
+                      <a:off x="0" y="0"/>
+                      <a:ext cx="2926080" cy="2523744"/>
+                    </a:xfrm>
+                    <a:prstGeom prst="rect">
+                      <a:avLst/>
+                    </a:prstGeom>
+                  </pic:spPr>
+                </pic:pic>
+              </a:graphicData>
+            </a:graphic>
+          </wp:inline>
+        </w:drawing>
+      </w:r>
+      <w:r>
+        <w:rPr>
+          <w:noProof/>
+        </w:rPr>
+        <w:drawing>
+          <wp:inline distT="0" distB="0" distL="0" distR="0" wp14:anchorId="0A0BE323" wp14:editId="445783C0">
+            <wp:extent cx="2926080" cy="2523744"/>
+            <wp:effectExtent l="0" t="0" r="7620" b="0"/>
+            <wp:docPr id="23" name="Picture 23"/>
+            <wp:cNvGraphicFramePr>
+              <a:graphicFrameLocks xmlns:a="http://schemas.openxmlformats.org/drawingml/2006/main" noChangeAspect="1"/>
+            </wp:cNvGraphicFramePr>
+            <a:graphic xmlns:a="http://schemas.openxmlformats.org/drawingml/2006/main">
+              <a:graphicData uri="http://schemas.openxmlformats.org/drawingml/2006/picture">
+                <pic:pic xmlns:pic="http://schemas.openxmlformats.org/drawingml/2006/picture">
+                  <pic:nvPicPr>
+                    <pic:cNvPr id="1" name=""/>
+                    <pic:cNvPicPr/>
+                  </pic:nvPicPr>
+                  <pic:blipFill>
+                    <a:blip r:embed="rId37"/>
+                    <a:stretch>
+                      <a:fillRect/>
+                    </a:stretch>
+                  </pic:blipFill>
+                  <pic:spPr>
+                    <a:xfrm>
+                      <a:off x="0" y="0"/>
+                      <a:ext cx="2926080" cy="2523744"/>
+                    </a:xfrm>
+                    <a:prstGeom prst="rect">
+                      <a:avLst/>
+                    </a:prstGeom>
+                  </pic:spPr>
+                </pic:pic>
+              </a:graphicData>
+            </a:graphic>
+          </wp:inline>
+        </w:drawing>
+      </w:r>
+    </w:p>
+    <w:p>
+      <w:pPr>
+        <w:pStyle w:val="Caption"/>
+      </w:pPr>
+      <w:bookmarkStart w:id="13" w:name="_Ref65271595"/>
+      <w:r>
+        <w:t xml:space="preserve">Figure </w:t>
+      </w:r>
       <w:r>
         <w:fldChar w:fldCharType="begin"/>
       </w:r>
@@ -9098,17 +9194,115 @@
         <w:rPr>
           <w:noProof/>
         </w:rPr>
+        <w:t>13</w:t>
+      </w:r>
+      <w:r>
+        <w:rPr>
+          <w:noProof/>
+        </w:rPr>
+        <w:fldChar w:fldCharType="end"/>
+      </w:r>
+      <w:bookmarkEnd w:id="13"/>
+      <w:r>
+        <w:t>: DG protection feeder fault with PLL model, p.u.</w:t>
+      </w:r>
+      <w:r>
+        <w:t xml:space="preserve"> inverter sequence currents</w:t>
+      </w:r>
+      <w:r>
+        <w:t xml:space="preserve"> (left), </w:t>
+      </w:r>
+      <w:r>
+        <w:t>and voltages (right)</w:t>
+      </w:r>
+      <w:r>
+        <w:t>.</w:t>
+      </w:r>
+    </w:p>
+    <w:p>
+      <w:r>
+        <w:lastRenderedPageBreak/>
+        <w:t xml:space="preserve">The </w:t>
+      </w:r>
+      <w:r>
+        <w:t xml:space="preserve">faulted </w:t>
+      </w:r>
+      <w:r>
+        <w:t>positive sequence voltage drops to about 0.7 per-unit, so the inverter injects 1.15 positive sequence current during the fault</w:t>
+      </w:r>
+      <w:r>
+        <w:t xml:space="preserve">, both shown in </w:t>
+      </w:r>
+      <w:r>
+        <w:fldChar w:fldCharType="begin"/>
+      </w:r>
+      <w:r>
+        <w:instrText xml:space="preserve"> REF _Ref65271595 \h </w:instrText>
+      </w:r>
+      <w:r>
+        <w:fldChar w:fldCharType="separate"/>
+      </w:r>
+      <w:r>
+        <w:t xml:space="preserve">Figure </w:t>
+      </w:r>
+      <w:r>
+        <w:rPr>
+          <w:noProof/>
+        </w:rPr>
+        <w:t>13</w:t>
+      </w:r>
+      <w:r>
+        <w:fldChar w:fldCharType="end"/>
+      </w:r>
+      <w:r>
+        <w:t>.</w:t>
+      </w:r>
+      <w:r>
+        <w:t xml:space="preserve"> However, the inverter shuts down at about 0.36 seconds because </w:t>
+      </w:r>
+      <w:r>
+        <w:rPr>
+          <w:i/>
+          <w:iCs/>
+        </w:rPr>
+        <w:t>Relay.LV</w:t>
+      </w:r>
+      <w:r>
+        <w:t xml:space="preserve"> tripped on low voltage. As </w:t>
+      </w:r>
+      <w:r>
+        <w:fldChar w:fldCharType="begin"/>
+      </w:r>
+      <w:r>
+        <w:instrText xml:space="preserve"> REF _Ref64453187 \h </w:instrText>
+      </w:r>
+      <w:r>
+        <w:fldChar w:fldCharType="separate"/>
+      </w:r>
+      <w:r>
+        <w:t xml:space="preserve">Figure </w:t>
+      </w:r>
+      <w:r>
+        <w:rPr>
+          <w:noProof/>
+        </w:rPr>
         <w:t>12</w:t>
       </w:r>
       <w:r>
-        <w:rPr>
-          <w:noProof/>
-        </w:rPr>
         <w:fldChar w:fldCharType="end"/>
       </w:r>
-      <w:bookmarkEnd w:id="12"/>
-      <w:r>
-        <w:t>: DG protection feeder fault with PLL model, p.u. state variables (left), recloser B p.u. voltages and currents (right).</w:t>
+      <w:r>
+        <w:t xml:space="preserve"> (right) indicates, the faulted phase voltage drops below 0.1 per-unit during the fault. Because of the wye-wye transformer connection, </w:t>
+      </w:r>
+      <w:r>
+        <w:rPr>
+          <w:i/>
+          <w:iCs/>
+        </w:rPr>
+        <w:t>Relay.LV</w:t>
+      </w:r>
+      <w:r>
+        <w:t xml:space="preserve"> sees this voltage directly and trips 0.16 seconds after the fault.</w:t>
       </w:r>
     </w:p>
     <w:p>
@@ -9141,7 +9335,7 @@
         <w:tab/>
         <w:t xml:space="preserve">L. M. Wieserman, "Developing a Transient Photovoltaic Inverter Model in OpenDSS Using the Hammerstein-Wiener Mathematical Structure," PhD, Electrical and Computer Engineering, University of Pittsburgh, Pittsburgh, 2016. [Online]. Available: </w:t>
       </w:r>
-      <w:hyperlink r:id="rId36" w:history="1">
+      <w:hyperlink r:id="rId38" w:history="1">
         <w:r>
           <w:rPr>
             <w:rStyle w:val="Hyperlink"/>
@@ -9380,7 +9574,7 @@
         <w:i/>
         <w:noProof/>
       </w:rPr>
-      <w:t>2/17/2021</w:t>
+      <w:t>2/26/2021</w:t>
     </w:r>
     <w:r>
       <w:rPr>

</xml_diff>